<commit_message>
Maj après réunion de préparation expé
</commit_message>
<xml_diff>
--- a/Dossier de rendu phase B/0. Consignes expérimentateurs - préparation - fil d'ariane.docx
+++ b/Dossier de rendu phase B/0. Consignes expérimentateurs - préparation - fil d'ariane.docx
@@ -34,6 +34,35 @@
       <w:r>
         <w:t>, chargeurs</w:t>
       </w:r>
+    </w:p>
+    <w:p>
+      <w:pPr>
+        <w:pStyle w:val="Paragraphedeliste"/>
+        <w:numPr>
+          <w:ilvl w:val="0"/>
+          <w:numId w:val="14"/>
+        </w:numPr>
+      </w:pPr>
+      <w:r>
+        <w:t>Rallonge</w:t>
+      </w:r>
+    </w:p>
+    <w:p>
+      <w:pPr>
+        <w:pStyle w:val="Paragraphedeliste"/>
+        <w:numPr>
+          <w:ilvl w:val="0"/>
+          <w:numId w:val="14"/>
+        </w:numPr>
+      </w:pPr>
+      <w:r>
+        <w:t>Grand écran ?</w:t>
+      </w:r>
+      <w:r>
+        <w:t xml:space="preserve"> (dans la forge)</w:t>
+      </w:r>
+      <w:bookmarkStart w:id="0" w:name="_GoBack"/>
+      <w:bookmarkEnd w:id="0"/>
     </w:p>
     <w:p>
       <w:pPr>
@@ -177,51 +206,6 @@
           </wp:inline>
         </w:drawing>
       </w:r>
-    </w:p>
-    <w:p>
-      <w:pPr>
-        <w:jc w:val="center"/>
-      </w:pPr>
-    </w:p>
-    <w:p>
-      <w:pPr>
-        <w:jc w:val="center"/>
-      </w:pPr>
-    </w:p>
-    <w:p>
-      <w:pPr>
-        <w:jc w:val="center"/>
-      </w:pPr>
-    </w:p>
-    <w:p>
-      <w:pPr>
-        <w:jc w:val="center"/>
-      </w:pPr>
-    </w:p>
-    <w:p>
-      <w:pPr>
-        <w:jc w:val="center"/>
-      </w:pPr>
-    </w:p>
-    <w:p>
-      <w:pPr>
-        <w:jc w:val="center"/>
-      </w:pPr>
-    </w:p>
-    <w:p>
-      <w:pPr>
-        <w:jc w:val="center"/>
-      </w:pPr>
-    </w:p>
-    <w:p>
-      <w:pPr>
-        <w:rPr>
-          <w:rFonts w:asciiTheme="majorHAnsi" w:eastAsiaTheme="majorEastAsia" w:hAnsiTheme="majorHAnsi" w:cstheme="majorBidi"/>
-          <w:color w:val="2F5496" w:themeColor="accent1" w:themeShade="BF"/>
-          <w:sz w:val="32"/>
-          <w:szCs w:val="32"/>
-        </w:rPr>
-      </w:pPr>
       <w:r>
         <w:br w:type="page"/>
       </w:r>
@@ -728,6 +712,13 @@
           <w:b/>
           <w:color w:val="FF0000"/>
         </w:rPr>
+        <w:t xml:space="preserve">Julien : </w:t>
+      </w:r>
+      <w:r>
+        <w:rPr>
+          <w:b/>
+          <w:color w:val="FF0000"/>
+        </w:rPr>
         <w:t>Lancer un chronomètre pour surveiller la durée de l’expérience</w:t>
       </w:r>
     </w:p>
@@ -871,10 +862,7 @@
         <w:t xml:space="preserve"> questionnaire risque d’être difficile à lire sur téléphone ; le mieux est de se mettre en mode paysage pour celui-ci. Attention à ne pas rafraîchir la page après avoir commencé, ça réinitialiserait vos réponses.</w:t>
       </w:r>
     </w:p>
-    <w:p>
-      <w:bookmarkStart w:id="0" w:name="_GoBack"/>
-      <w:bookmarkEnd w:id="0"/>
-    </w:p>
+    <w:p/>
     <w:p>
       <w:pPr>
         <w:rPr>
@@ -1014,6 +1002,27 @@
         </w:rPr>
         <w:t> : partie entraînement</w:t>
       </w:r>
+      <w:r>
+        <w:rPr>
+          <w:b/>
+          <w:sz w:val="28"/>
+        </w:rPr>
+        <w:t xml:space="preserve"> </w:t>
+      </w:r>
+      <w:r>
+        <w:rPr>
+          <w:b/>
+          <w:sz w:val="28"/>
+        </w:rPr>
+        <w:sym w:font="Wingdings" w:char="F0E0"/>
+      </w:r>
+      <w:r>
+        <w:rPr>
+          <w:b/>
+          <w:sz w:val="28"/>
+        </w:rPr>
+        <w:t xml:space="preserve"> raccourcir si nécessaire</w:t>
+      </w:r>
     </w:p>
     <w:p>
       <w:r>
@@ -1053,6 +1062,53 @@
       </w:r>
       <w:r>
         <w:t xml:space="preserve"> puis faire une action. Pour cette action, vous aurez alors le choix entre aller chercher de la nourriture, de l’eau ou du bois (l’action de piocher une nouvelle carte n’est pas possible).</w:t>
+      </w:r>
+      <w:r>
+        <w:t xml:space="preserve"> Vous pouvez discuter de vos cartes si nécessaire mais </w:t>
+      </w:r>
+      <w:r>
+        <w:rPr>
+          <w:b/>
+        </w:rPr>
+        <w:t>interdiction de les poser sur la table</w:t>
+      </w:r>
+      <w:r>
+        <w:t>.</w:t>
+      </w:r>
+      <w:r>
+        <w:t xml:space="preserve"> </w:t>
+      </w:r>
+      <w:r>
+        <w:rPr>
+          <w:i/>
+        </w:rPr>
+        <w:t>(</w:t>
+      </w:r>
+      <w:proofErr w:type="gramStart"/>
+      <w:r>
+        <w:rPr>
+          <w:i/>
+        </w:rPr>
+        <w:t>pour</w:t>
+      </w:r>
+      <w:proofErr w:type="gramEnd"/>
+      <w:r>
+        <w:rPr>
+          <w:i/>
+        </w:rPr>
+        <w:t xml:space="preserve"> </w:t>
+      </w:r>
+      <w:r>
+        <w:rPr>
+          <w:i/>
+        </w:rPr>
+        <w:t xml:space="preserve">ne </w:t>
+      </w:r>
+      <w:r>
+        <w:rPr>
+          <w:i/>
+        </w:rPr>
+        <w:t>pas influencer la manière de jouer des autres)</w:t>
       </w:r>
     </w:p>
     <w:p>
@@ -1354,6 +1410,7 @@
           <w:i/>
           <w:color w:val="4472C4" w:themeColor="accent1"/>
         </w:rPr>
+        <w:lastRenderedPageBreak/>
         <w:t>Lorsque la tempête arrive :</w:t>
       </w:r>
       <w:r>
@@ -1637,6 +1694,32 @@
     <w:p>
       <w:pPr>
         <w:rPr>
+          <w:color w:val="4472C4" w:themeColor="accent1"/>
+        </w:rPr>
+      </w:pPr>
+      <w:r>
+        <w:rPr>
+          <w:i/>
+          <w:color w:val="4472C4" w:themeColor="accent1"/>
+        </w:rPr>
+        <w:t>Tous les 2 :</w:t>
+      </w:r>
+      <w:r>
+        <w:rPr>
+          <w:color w:val="4472C4" w:themeColor="accent1"/>
+        </w:rPr>
+        <w:t xml:space="preserve"> noter </w:t>
+      </w:r>
+      <w:r>
+        <w:rPr>
+          <w:color w:val="4472C4" w:themeColor="accent1"/>
+        </w:rPr>
+        <w:t>à chaque tour si on va le revisionner pendant l’entretien ou pas.</w:t>
+      </w:r>
+    </w:p>
+    <w:p>
+      <w:pPr>
+        <w:rPr>
           <w:color w:val="FF0000"/>
         </w:rPr>
       </w:pPr>
@@ -1741,6 +1824,7 @@
           <w:i/>
           <w:color w:val="FF0000"/>
         </w:rPr>
+        <w:lastRenderedPageBreak/>
         <w:t xml:space="preserve">Julien : </w:t>
       </w:r>
       <w:r>
@@ -1756,7 +1840,6 @@
         <w:rPr>
           <w:i/>
         </w:rPr>
-        <w:lastRenderedPageBreak/>
         <w:t xml:space="preserve">Marie : </w:t>
       </w:r>
       <w:r>
@@ -2245,6 +2328,27 @@
     <w:p>
       <w:pPr>
         <w:rPr>
+          <w:color w:val="4472C4" w:themeColor="accent1"/>
+        </w:rPr>
+      </w:pPr>
+      <w:r>
+        <w:rPr>
+          <w:color w:val="4472C4" w:themeColor="accent1"/>
+        </w:rPr>
+        <w:lastRenderedPageBreak/>
+        <w:t xml:space="preserve">- </w:t>
+      </w:r>
+      <w:r>
+        <w:rPr>
+          <w:color w:val="4472C4" w:themeColor="accent1"/>
+        </w:rPr>
+        <w:t>Énoncer à QUEL TEMPS on redémarre et arrête la vidéo à chaque fois pour l’enregistrement</w:t>
+      </w:r>
+    </w:p>
+    <w:p/>
+    <w:p>
+      <w:pPr>
+        <w:rPr>
           <w:b/>
           <w:sz w:val="28"/>
         </w:rPr>
@@ -2282,7 +2386,6 @@
         <w:rPr>
           <w:noProof/>
         </w:rPr>
-        <w:lastRenderedPageBreak/>
         <w:drawing>
           <wp:inline distT="0" distB="0" distL="0" distR="0" wp14:anchorId="1C70181C" wp14:editId="135998C8">
             <wp:extent cx="4792980" cy="2477324"/>
@@ -4109,7 +4212,7 @@
   <w:style w:type="paragraph" w:default="1" w:styleId="Normal">
     <w:name w:val="Normal"/>
     <w:qFormat/>
-    <w:rsid w:val="00085463"/>
+    <w:rsid w:val="001170FF"/>
   </w:style>
   <w:style w:type="paragraph" w:styleId="Titre1">
     <w:name w:val="heading 1"/>

</xml_diff>

<commit_message>
Ajout cartes supplémentaires en bas des pioches
</commit_message>
<xml_diff>
--- a/Dossier de rendu phase B/0. Consignes expérimentateurs - préparation - fil d'ariane.docx
+++ b/Dossier de rendu phase B/0. Consignes expérimentateurs - préparation - fil d'ariane.docx
@@ -61,8 +61,6 @@
       <w:r>
         <w:t xml:space="preserve"> (dans la forge)</w:t>
       </w:r>
-      <w:bookmarkStart w:id="0" w:name="_GoBack"/>
-      <w:bookmarkEnd w:id="0"/>
     </w:p>
     <w:p>
       <w:pPr>
@@ -206,6 +204,25 @@
           </wp:inline>
         </w:drawing>
       </w:r>
+    </w:p>
+    <w:p>
+      <w:r>
+        <w:rPr>
+          <w:b/>
+        </w:rPr>
+        <w:t>Attention</w:t>
+      </w:r>
+      <w:r>
+        <w:t xml:space="preserve">, distribuer plus de cartes en-dessous du paquet de </w:t>
+      </w:r>
+      <w:r>
+        <w:t xml:space="preserve">pioche de </w:t>
+      </w:r>
+      <w:bookmarkStart w:id="0" w:name="_GoBack"/>
+      <w:bookmarkEnd w:id="0"/>
+      <w:r>
+        <w:t>chacun afin qu’ils ne sachent pas quand arrive la tempête !</w:t>
+      </w:r>
       <w:r>
         <w:br w:type="page"/>
       </w:r>
@@ -442,6 +459,43 @@
         </w:rPr>
         <w:t xml:space="preserve">) </w:t>
       </w:r>
+      <w:r>
+        <w:rPr>
+          <w:color w:val="4472C4" w:themeColor="accent1"/>
+        </w:rPr>
+        <w:sym w:font="Wingdings" w:char="F0E0"/>
+      </w:r>
+      <w:r>
+        <w:rPr>
+          <w:color w:val="4472C4" w:themeColor="accent1"/>
+        </w:rPr>
+        <w:t xml:space="preserve"> </w:t>
+      </w:r>
+      <w:r>
+        <w:rPr>
+          <w:b/>
+          <w:color w:val="4472C4" w:themeColor="accent1"/>
+        </w:rPr>
+        <w:t>Attention</w:t>
+      </w:r>
+      <w:r>
+        <w:rPr>
+          <w:color w:val="4472C4" w:themeColor="accent1"/>
+        </w:rPr>
+        <w:t xml:space="preserve">, distribuer plus de cartes en-dessous du paquet de </w:t>
+      </w:r>
+      <w:r>
+        <w:rPr>
+          <w:color w:val="4472C4" w:themeColor="accent1"/>
+        </w:rPr>
+        <w:t xml:space="preserve">pioche de </w:t>
+      </w:r>
+      <w:r>
+        <w:rPr>
+          <w:color w:val="4472C4" w:themeColor="accent1"/>
+        </w:rPr>
+        <w:t>chacun afin qu’ils ne sachent pas quand arrive la tempête !</w:t>
+      </w:r>
     </w:p>
     <w:p>
       <w:pPr>
@@ -875,7 +929,6 @@
           <w:b/>
           <w:sz w:val="28"/>
         </w:rPr>
-        <w:lastRenderedPageBreak/>
         <w:t>00h03</w:t>
       </w:r>
       <w:r>

</xml_diff>